<commit_message>
Update Assignment 3_BUSAD 040_Trevor_Cardoza.docx
</commit_message>
<xml_diff>
--- a/StatsAssignment#3/Assignment 3_BUSAD 040_Trevor_Cardoza.docx
+++ b/StatsAssignment#3/Assignment 3_BUSAD 040_Trevor_Cardoza.docx
@@ -103,8 +103,6 @@
         </w:rPr>
         <w:t>TMC12</w:t>
       </w:r>
-      <w:bookmarkStart w:id="0" w:name="_GoBack"/>
-      <w:bookmarkEnd w:id="0"/>
     </w:p>
     <w:p>
       <w:pPr>
@@ -1024,6 +1022,61 @@
           <w:szCs w:val="20"/>
         </w:rPr>
       </w:pPr>
+      <w:r>
+        <w:rPr>
+          <w:rFonts w:ascii="Book Antiqua" w:hAnsi="Book Antiqua"/>
+          <w:sz w:val="20"/>
+          <w:szCs w:val="20"/>
+        </w:rPr>
+        <w:tab/>
+        <w:t>Yes the standard deviation is wide and describes the major difference between the 1</w:t>
+      </w:r>
+      <w:r>
+        <w:rPr>
+          <w:rFonts w:ascii="Book Antiqua" w:hAnsi="Book Antiqua"/>
+          <w:sz w:val="20"/>
+          <w:szCs w:val="20"/>
+          <w:vertAlign w:val="superscript"/>
+        </w:rPr>
+        <w:t>st</w:t>
+      </w:r>
+      <w:r>
+        <w:rPr>
+          <w:rFonts w:ascii="Book Antiqua" w:hAnsi="Book Antiqua"/>
+          <w:sz w:val="20"/>
+          <w:szCs w:val="20"/>
+        </w:rPr>
+        <w:t xml:space="preserve"> and 3</w:t>
+      </w:r>
+      <w:r>
+        <w:rPr>
+          <w:rFonts w:ascii="Book Antiqua" w:hAnsi="Book Antiqua"/>
+          <w:sz w:val="20"/>
+          <w:szCs w:val="20"/>
+          <w:vertAlign w:val="superscript"/>
+        </w:rPr>
+        <w:t>rd</w:t>
+      </w:r>
+      <w:r>
+        <w:rPr>
+          <w:rFonts w:ascii="Book Antiqua" w:hAnsi="Book Antiqua"/>
+          <w:sz w:val="20"/>
+          <w:szCs w:val="20"/>
+        </w:rPr>
+        <w:t xml:space="preserve"> quartile.</w:t>
+      </w:r>
+      <w:bookmarkStart w:id="0" w:name="_GoBack"/>
+      <w:bookmarkEnd w:id="0"/>
+    </w:p>
+    <w:p>
+      <w:pPr>
+        <w:spacing w:after="0" w:line="240" w:lineRule="auto"/>
+        <w:rPr>
+          <w:rFonts w:ascii="Book Antiqua" w:hAnsi="Book Antiqua"/>
+          <w:sz w:val="20"/>
+          <w:szCs w:val="20"/>
+        </w:rPr>
+      </w:pPr>
     </w:p>
     <w:p>
       <w:pPr>
@@ -1300,7 +1353,6 @@
           <w:sz w:val="20"/>
           <w:szCs w:val="20"/>
         </w:rPr>
-        <w:lastRenderedPageBreak/>
         <w:t>1.3</w:t>
       </w:r>
       <w:r>
@@ -2864,7 +2916,6 @@
           <w:sz w:val="20"/>
           <w:szCs w:val="20"/>
         </w:rPr>
-        <w:lastRenderedPageBreak/>
         <w:t>head(colleges)</w:t>
       </w:r>
     </w:p>
@@ -5643,7 +5694,6 @@
           <w:sz w:val="20"/>
           <w:szCs w:val="20"/>
         </w:rPr>
-        <w:lastRenderedPageBreak/>
         <w:t>2.8</w:t>
       </w:r>
       <w:r>

</xml_diff>